<commit_message>
Example interface, other team name, and final polishes on directions in application
</commit_message>
<xml_diff>
--- a/Porting With Another Team.docx
+++ b/Porting With Another Team.docx
@@ -41,11 +41,24 @@
     <w:p>
       <w:pPr>
         <w:jc w:val="center"/>
-        <w:rPr>
-          <w:b/>
-          <w:sz w:val="28"/>
-          <w:u w:val="single"/>
-        </w:rPr>
+      </w:pPr>
+      <w:r>
+        <w:t xml:space="preserve">(Used Code from Team Including Jacob </w:t>
+      </w:r>
+      <w:proofErr w:type="spellStart"/>
+      <w:r>
+        <w:t>Zerr</w:t>
+      </w:r>
+      <w:proofErr w:type="spellEnd"/>
+      <w:r>
+        <w:t xml:space="preserve"> and Nathan DeJong)</w:t>
+      </w:r>
+      <w:bookmarkStart w:id="0" w:name="_GoBack"/>
+      <w:bookmarkEnd w:id="0"/>
+    </w:p>
+    <w:p>
+      <w:pPr>
+        <w:jc w:val="center"/>
       </w:pPr>
     </w:p>
     <w:p>
@@ -67,8 +80,6 @@
       <w:r>
         <w:t xml:space="preserve">. Again, this is not an incredibly complex problem but due to the lack of specification in this area it is something that in order to port the application we must go back and fix, and in the end it takes time to make these small changes. </w:t>
       </w:r>
-      <w:bookmarkStart w:id="0" w:name="_GoBack"/>
-      <w:bookmarkEnd w:id="0"/>
     </w:p>
     <w:sectPr>
       <w:pgSz w:w="12240" w:h="15840"/>

</xml_diff>